<commit_message>
Added Bandit & Tictactoe edition
</commit_message>
<xml_diff>
--- a/TicTacToe/READ ME FIRST.docx
+++ b/TicTacToe/READ ME FIRST.docx
@@ -19,6 +19,591 @@
           <w:rFonts w:hint="eastAsia"/>
           <w:sz w:val="32"/>
         </w:rPr>
+        <w:t xml:space="preserve"> </w:t>
+      </w:r>
+      <w:r>
+        <w:rPr>
+          <w:sz w:val="32"/>
+        </w:rPr>
+        <w:t xml:space="preserve">Data </w:t>
+      </w:r>
+      <w:r>
+        <w:rPr>
+          <w:rFonts w:hint="eastAsia"/>
+          <w:sz w:val="32"/>
+        </w:rPr>
+        <w:t>설명</w:t>
+      </w:r>
+    </w:p>
+    <w:p>
+      <w:pPr>
+        <w:pStyle w:val="ListParagraph"/>
+        <w:numPr>
+          <w:ilvl w:val="1"/>
+          <w:numId w:val="3"/>
+        </w:numPr>
+        <w:ind w:leftChars="0"/>
+      </w:pPr>
+      <w:proofErr w:type="spellStart"/>
+      <w:r>
+        <w:rPr>
+          <w:rFonts w:hint="eastAsia"/>
+        </w:rPr>
+        <w:t>S</w:t>
+      </w:r>
+      <w:r>
+        <w:t>tateTable</w:t>
+      </w:r>
+      <w:proofErr w:type="spellEnd"/>
+      <w:r>
+        <w:t xml:space="preserve"> : </w:t>
+      </w:r>
+      <w:r>
+        <w:rPr>
+          <w:rFonts w:hint="eastAsia"/>
+        </w:rPr>
+        <w:t>각 게임의 단계에서 가능한 모든 게임판의 상태를 담고 있습니다.</w:t>
+      </w:r>
+    </w:p>
+    <w:p>
+      <w:pPr>
+        <w:pStyle w:val="ListParagraph"/>
+        <w:numPr>
+          <w:ilvl w:val="2"/>
+          <w:numId w:val="3"/>
+        </w:numPr>
+        <w:ind w:leftChars="0"/>
+      </w:pPr>
+      <w:r>
+        <w:rPr>
+          <w:rFonts w:hint="eastAsia"/>
+        </w:rPr>
+        <w:t xml:space="preserve">모든 코드에서 동일한 </w:t>
+      </w:r>
+      <w:r>
+        <w:t>Table</w:t>
+      </w:r>
+      <w:r>
+        <w:rPr>
+          <w:rFonts w:hint="eastAsia"/>
+        </w:rPr>
+        <w:t>을 사용하므로 변경을 할 필요가 없습니다.</w:t>
+      </w:r>
+      <w:r>
+        <w:t xml:space="preserve"> </w:t>
+      </w:r>
+    </w:p>
+    <w:p>
+      <w:pPr>
+        <w:pStyle w:val="ListParagraph"/>
+        <w:numPr>
+          <w:ilvl w:val="2"/>
+          <w:numId w:val="3"/>
+        </w:numPr>
+        <w:ind w:leftChars="0"/>
+      </w:pPr>
+      <w:r>
+        <w:t>State</w:t>
+      </w:r>
+      <w:r>
+        <w:rPr>
+          <w:rFonts w:hint="eastAsia"/>
+        </w:rPr>
+        <w:t>에 대한 변하지 않는 주소록이라고 생각하시면 됩니다.</w:t>
+      </w:r>
+    </w:p>
+    <w:p>
+      <w:pPr>
+        <w:pStyle w:val="ListParagraph"/>
+        <w:numPr>
+          <w:ilvl w:val="2"/>
+          <w:numId w:val="3"/>
+        </w:numPr>
+        <w:ind w:leftChars="0"/>
+      </w:pPr>
+      <w:r>
+        <w:rPr>
+          <w:rFonts w:hint="eastAsia"/>
+        </w:rPr>
+        <w:t xml:space="preserve">각각의 State의 주소는 </w:t>
+      </w:r>
+      <w:r>
+        <w:rPr>
+          <w:rFonts w:hint="eastAsia"/>
+          <w:i/>
+        </w:rPr>
+        <w:t>돌이 몇</w:t>
+      </w:r>
+      <w:r>
+        <w:rPr>
+          <w:rFonts w:hint="eastAsia"/>
+          <w:i/>
+        </w:rPr>
+        <w:t xml:space="preserve"> </w:t>
+      </w:r>
+      <w:r>
+        <w:rPr>
+          <w:rFonts w:hint="eastAsia"/>
+          <w:i/>
+        </w:rPr>
+        <w:t>개 올라와 있는지</w:t>
+      </w:r>
+      <w:r>
+        <w:rPr>
+          <w:rFonts w:hint="eastAsia"/>
+        </w:rPr>
+        <w:t xml:space="preserve">, </w:t>
+      </w:r>
+      <w:r>
+        <w:rPr>
+          <w:rFonts w:hint="eastAsia"/>
+          <w:i/>
+        </w:rPr>
+        <w:t>어떤 상태인지</w:t>
+      </w:r>
+      <w:r>
+        <w:rPr>
+          <w:rFonts w:hint="eastAsia"/>
+        </w:rPr>
+        <w:t xml:space="preserve"> 의 두 개의 값으로 구성이 됩니다.</w:t>
+      </w:r>
+    </w:p>
+    <w:p>
+      <w:pPr>
+        <w:pStyle w:val="ListParagraph"/>
+        <w:numPr>
+          <w:ilvl w:val="2"/>
+          <w:numId w:val="3"/>
+        </w:numPr>
+        <w:ind w:leftChars="0"/>
+      </w:pPr>
+      <w:r>
+        <w:t>9</w:t>
+      </w:r>
+      <w:r>
+        <w:rPr>
+          <w:rFonts w:hint="eastAsia"/>
+        </w:rPr>
+        <w:t xml:space="preserve">개의 </w:t>
+      </w:r>
+      <w:r>
+        <w:t>Cell</w:t>
+      </w:r>
+      <w:r>
+        <w:rPr>
+          <w:rFonts w:hint="eastAsia"/>
+        </w:rPr>
+        <w:t xml:space="preserve">로 구성이 되고 이 </w:t>
+      </w:r>
+      <w:r>
+        <w:t xml:space="preserve">Cell </w:t>
+      </w:r>
+      <w:r>
+        <w:rPr>
+          <w:rFonts w:hint="eastAsia"/>
+        </w:rPr>
+        <w:t xml:space="preserve">번호가 </w:t>
+      </w:r>
+      <w:r>
+        <w:t xml:space="preserve">State </w:t>
+      </w:r>
+      <w:r>
+        <w:rPr>
+          <w:rFonts w:hint="eastAsia"/>
+        </w:rPr>
+        <w:t xml:space="preserve">주소의 </w:t>
+      </w:r>
+      <w:r>
+        <w:rPr>
+          <w:rFonts w:hint="eastAsia"/>
+          <w:i/>
+        </w:rPr>
+        <w:t>돌이 몇</w:t>
+      </w:r>
+      <w:r>
+        <w:rPr>
+          <w:rFonts w:hint="eastAsia"/>
+          <w:i/>
+        </w:rPr>
+        <w:t xml:space="preserve"> </w:t>
+      </w:r>
+      <w:r>
+        <w:rPr>
+          <w:rFonts w:hint="eastAsia"/>
+          <w:i/>
+        </w:rPr>
+        <w:t>개 올라와 있는지</w:t>
+      </w:r>
+      <w:r>
+        <w:rPr>
+          <w:rFonts w:hint="eastAsia"/>
+        </w:rPr>
+        <w:t xml:space="preserve"> 에 해당됩니다.</w:t>
+      </w:r>
+      <w:r>
+        <w:t xml:space="preserve"> </w:t>
+      </w:r>
+    </w:p>
+    <w:p>
+      <w:pPr>
+        <w:pStyle w:val="ListParagraph"/>
+        <w:numPr>
+          <w:ilvl w:val="2"/>
+          <w:numId w:val="3"/>
+        </w:numPr>
+        <w:ind w:leftChars="0"/>
+      </w:pPr>
+      <w:r>
+        <w:t>9</w:t>
+      </w:r>
+      <w:r>
+        <w:rPr>
+          <w:rFonts w:hint="eastAsia"/>
+        </w:rPr>
+        <w:t xml:space="preserve">개의 각각의 </w:t>
+      </w:r>
+      <w:r>
+        <w:t xml:space="preserve">Cell </w:t>
+      </w:r>
+      <w:r>
+        <w:rPr>
+          <w:rFonts w:hint="eastAsia"/>
+        </w:rPr>
+        <w:t xml:space="preserve">안에 들어가시면 </w:t>
+      </w:r>
+      <w:r>
+        <w:rPr>
+          <w:rFonts w:hint="eastAsia"/>
+          <w:i/>
+        </w:rPr>
+        <w:t>어떤 상태인지</w:t>
+      </w:r>
+      <w:r>
+        <w:rPr>
+          <w:rFonts w:hint="eastAsia"/>
+          <w:i/>
+        </w:rPr>
+        <w:t xml:space="preserve"> </w:t>
+      </w:r>
+      <w:r>
+        <w:rPr>
+          <w:rFonts w:hint="eastAsia"/>
+        </w:rPr>
+        <w:t>에 대한 값을 얻을 수 있습니다.</w:t>
+      </w:r>
+    </w:p>
+    <w:p>
+      <w:pPr>
+        <w:pStyle w:val="ListParagraph"/>
+        <w:numPr>
+          <w:ilvl w:val="1"/>
+          <w:numId w:val="3"/>
+        </w:numPr>
+        <w:ind w:leftChars="0"/>
+      </w:pPr>
+      <w:proofErr w:type="spellStart"/>
+      <w:r>
+        <w:rPr>
+          <w:rFonts w:hint="eastAsia"/>
+        </w:rPr>
+        <w:t>StateValue</w:t>
+      </w:r>
+      <w:proofErr w:type="spellEnd"/>
+      <w:r>
+        <w:t xml:space="preserve"> : </w:t>
+      </w:r>
+      <w:r>
+        <w:rPr>
+          <w:rFonts w:hint="eastAsia"/>
+        </w:rPr>
+        <w:t xml:space="preserve">각 </w:t>
+      </w:r>
+      <w:r>
+        <w:t>State</w:t>
+      </w:r>
+      <w:r>
+        <w:rPr>
+          <w:rFonts w:hint="eastAsia"/>
+        </w:rPr>
+        <w:t>에 대해 누가 이겨가는지에 대한 값을 담고 있습니다.</w:t>
+      </w:r>
+    </w:p>
+    <w:p>
+      <w:pPr>
+        <w:pStyle w:val="ListParagraph"/>
+        <w:numPr>
+          <w:ilvl w:val="2"/>
+          <w:numId w:val="3"/>
+        </w:numPr>
+        <w:ind w:leftChars="0"/>
+      </w:pPr>
+      <w:r>
+        <w:t>X</w:t>
+      </w:r>
+      <w:r>
+        <w:rPr>
+          <w:rFonts w:hint="eastAsia"/>
+        </w:rPr>
+        <w:t xml:space="preserve">가 이긴 케이스가 </w:t>
+      </w:r>
+      <w:r>
+        <w:t xml:space="preserve">1, </w:t>
+      </w:r>
+      <w:r>
+        <w:rPr>
+          <w:rFonts w:hint="eastAsia"/>
+        </w:rPr>
+        <w:t xml:space="preserve">O가 이긴 케이스가 </w:t>
+      </w:r>
+      <w:r>
+        <w:t xml:space="preserve">0, </w:t>
+      </w:r>
+      <w:r>
+        <w:rPr>
+          <w:rFonts w:hint="eastAsia"/>
+        </w:rPr>
+        <w:t xml:space="preserve">그 외에는 </w:t>
+      </w:r>
+      <w:r>
+        <w:t>-0.5</w:t>
+      </w:r>
+      <w:r>
+        <w:rPr>
+          <w:rFonts w:hint="eastAsia"/>
+        </w:rPr>
+        <w:t>부터 시작합니다.</w:t>
+      </w:r>
+    </w:p>
+    <w:p>
+      <w:pPr>
+        <w:pStyle w:val="ListParagraph"/>
+        <w:numPr>
+          <w:ilvl w:val="2"/>
+          <w:numId w:val="3"/>
+        </w:numPr>
+        <w:ind w:leftChars="0"/>
+      </w:pPr>
+      <w:r>
+        <w:rPr>
+          <w:rFonts w:hint="eastAsia"/>
+        </w:rPr>
+        <w:t xml:space="preserve">나올 수 없는 </w:t>
+      </w:r>
+      <w:r>
+        <w:t>State (</w:t>
+      </w:r>
+      <w:r>
+        <w:rPr>
+          <w:rFonts w:hint="eastAsia"/>
+        </w:rPr>
+        <w:t>X와 O가 둘다 이긴 경우)</w:t>
+      </w:r>
+      <w:r>
+        <w:t xml:space="preserve"> </w:t>
+      </w:r>
+      <w:r>
+        <w:rPr>
+          <w:rFonts w:hint="eastAsia"/>
+        </w:rPr>
+        <w:t xml:space="preserve">의 상태는 </w:t>
+      </w:r>
+      <w:r>
+        <w:t xml:space="preserve">ERROR_VALUE </w:t>
+      </w:r>
+      <w:r>
+        <w:rPr>
+          <w:rFonts w:hint="eastAsia"/>
+        </w:rPr>
+        <w:t xml:space="preserve">값으로 설정됩니다. </w:t>
+      </w:r>
+      <w:r>
+        <w:t>(</w:t>
+      </w:r>
+      <w:r>
+        <w:rPr>
+          <w:rFonts w:hint="eastAsia"/>
+        </w:rPr>
+        <w:t xml:space="preserve">제 알고리듬에서는 </w:t>
+      </w:r>
+      <w:r>
+        <w:t xml:space="preserve">value </w:t>
+      </w:r>
+      <w:r>
+        <w:rPr>
+          <w:rFonts w:hint="eastAsia"/>
+        </w:rPr>
+        <w:t xml:space="preserve">값이 음수가 나올 수 없기에 상징적으로 </w:t>
+      </w:r>
+      <w:r>
+        <w:t xml:space="preserve">-1을 </w:t>
+      </w:r>
+      <w:r>
+        <w:rPr>
+          <w:rFonts w:hint="eastAsia"/>
+        </w:rPr>
+        <w:t>사용했습니다.</w:t>
+      </w:r>
+      <w:r>
+        <w:t>)</w:t>
+      </w:r>
+    </w:p>
+    <w:p>
+      <w:pPr>
+        <w:pStyle w:val="ListParagraph"/>
+        <w:numPr>
+          <w:ilvl w:val="2"/>
+          <w:numId w:val="3"/>
+        </w:numPr>
+        <w:ind w:leftChars="0"/>
+      </w:pPr>
+      <w:r>
+        <w:rPr>
+          <w:rFonts w:hint="eastAsia"/>
+        </w:rPr>
+        <w:t xml:space="preserve">이 </w:t>
+      </w:r>
+      <w:proofErr w:type="spellStart"/>
+      <w:r>
+        <w:t>StateValue</w:t>
+      </w:r>
+      <w:proofErr w:type="spellEnd"/>
+      <w:r>
+        <w:rPr>
+          <w:rFonts w:hint="eastAsia"/>
+        </w:rPr>
+        <w:t xml:space="preserve">가 </w:t>
+      </w:r>
+      <w:proofErr w:type="spellStart"/>
+      <w:r>
+        <w:rPr>
+          <w:rFonts w:hint="eastAsia"/>
+        </w:rPr>
+        <w:t>TicTacToe</w:t>
+      </w:r>
+      <w:proofErr w:type="spellEnd"/>
+      <w:r>
+        <w:rPr>
+          <w:rFonts w:hint="eastAsia"/>
+        </w:rPr>
+        <w:t xml:space="preserve"> 게임에 대한 지식이라고 생각할 수 있습니다.</w:t>
+      </w:r>
+    </w:p>
+    <w:p>
+      <w:pPr>
+        <w:pStyle w:val="ListParagraph"/>
+        <w:numPr>
+          <w:ilvl w:val="2"/>
+          <w:numId w:val="3"/>
+        </w:numPr>
+        <w:ind w:leftChars="0"/>
+      </w:pPr>
+      <w:r>
+        <w:rPr>
+          <w:rFonts w:hint="eastAsia"/>
+        </w:rPr>
+        <w:t xml:space="preserve">저는 이 </w:t>
+      </w:r>
+      <w:r>
+        <w:t>Value</w:t>
+      </w:r>
+      <w:r>
+        <w:rPr>
+          <w:rFonts w:hint="eastAsia"/>
+        </w:rPr>
+        <w:t xml:space="preserve">가 </w:t>
+      </w:r>
+      <w:r>
+        <w:t>“</w:t>
+      </w:r>
+      <w:r>
+        <w:rPr>
+          <w:rFonts w:hint="eastAsia"/>
+        </w:rPr>
+        <w:t xml:space="preserve">현재 상태가 </w:t>
+      </w:r>
+      <w:r>
+        <w:rPr>
+          <w:rFonts w:hint="eastAsia"/>
+        </w:rPr>
+        <w:t>X가 이긴 상태와 얼마나 가까운지</w:t>
+      </w:r>
+      <w:r>
+        <w:t xml:space="preserve">” </w:t>
+      </w:r>
+      <w:r>
+        <w:rPr>
+          <w:rFonts w:hint="eastAsia"/>
+        </w:rPr>
+        <w:t>혹은,</w:t>
+      </w:r>
+      <w:r>
+        <w:t xml:space="preserve"> </w:t>
+      </w:r>
+      <w:r>
+        <w:t>“</w:t>
+      </w:r>
+      <w:r>
+        <w:rPr>
+          <w:rFonts w:hint="eastAsia"/>
+        </w:rPr>
+        <w:t xml:space="preserve">현재 상태에서 </w:t>
+      </w:r>
+      <w:r>
+        <w:t>X</w:t>
+      </w:r>
+      <w:r>
+        <w:rPr>
+          <w:rFonts w:hint="eastAsia"/>
+        </w:rPr>
+        <w:t xml:space="preserve">가 이길 확률이 </w:t>
+      </w:r>
+      <w:r>
+        <w:rPr>
+          <w:rFonts w:hint="eastAsia"/>
+        </w:rPr>
+        <w:t>얼마나 되는지</w:t>
+      </w:r>
+      <w:r>
+        <w:t xml:space="preserve">”의 </w:t>
+      </w:r>
+      <w:r>
+        <w:rPr>
+          <w:rFonts w:hint="eastAsia"/>
+        </w:rPr>
+        <w:t>값이라 생각합니다.</w:t>
+      </w:r>
+    </w:p>
+    <w:p>
+      <w:pPr>
+        <w:widowControl/>
+        <w:wordWrap/>
+        <w:autoSpaceDE/>
+        <w:autoSpaceDN/>
+        <w:rPr>
+          <w:rFonts w:hint="eastAsia"/>
+        </w:rPr>
+      </w:pPr>
+      <w:r>
+        <w:br w:type="page"/>
+      </w:r>
+    </w:p>
+    <w:p>
+      <w:pPr>
+        <w:pStyle w:val="ListParagraph"/>
+        <w:numPr>
+          <w:ilvl w:val="0"/>
+          <w:numId w:val="3"/>
+        </w:numPr>
+        <w:ind w:leftChars="0"/>
+        <w:rPr>
+          <w:sz w:val="32"/>
+        </w:rPr>
+      </w:pPr>
+      <w:r>
+        <w:rPr>
+          <w:sz w:val="32"/>
+        </w:rPr>
+        <w:lastRenderedPageBreak/>
         <w:t xml:space="preserve"> </w:t>
       </w:r>
       <w:r>
@@ -208,6 +793,7 @@
         </w:numPr>
         <w:ind w:leftChars="0"/>
       </w:pPr>
+      <w:proofErr w:type="spellStart"/>
       <w:r>
         <w:rPr>
           <w:rFonts w:hint="eastAsia"/>
@@ -223,6 +809,7 @@
         </w:rPr>
         <w:t>reate_State_Value</w:t>
       </w:r>
+      <w:proofErr w:type="spellEnd"/>
       <w:r>
         <w:rPr>
           <w:color w:val="0070C0"/>
@@ -266,8 +853,13 @@
         </w:rPr>
         <w:t xml:space="preserve">이 코드를 실행하면 </w:t>
       </w:r>
-      <w:r>
-        <w:t xml:space="preserve">StateTable.mat </w:t>
+      <w:proofErr w:type="spellStart"/>
+      <w:r>
+        <w:t>StateTable.mat</w:t>
+      </w:r>
+      <w:proofErr w:type="spellEnd"/>
+      <w:r>
+        <w:t xml:space="preserve"> </w:t>
       </w:r>
       <w:r>
         <w:rPr>
@@ -282,10 +874,21 @@
         <w:rPr>
           <w:rFonts w:hint="eastAsia"/>
         </w:rPr>
-        <w:t>이는 Tic</w:t>
-      </w:r>
-      <w:r>
-        <w:t xml:space="preserve">TacToe </w:t>
+        <w:t xml:space="preserve">이는 </w:t>
+      </w:r>
+      <w:proofErr w:type="spellStart"/>
+      <w:r>
+        <w:rPr>
+          <w:rFonts w:hint="eastAsia"/>
+        </w:rPr>
+        <w:t>Tic</w:t>
+      </w:r>
+      <w:r>
+        <w:t>TacToe</w:t>
+      </w:r>
+      <w:proofErr w:type="spellEnd"/>
+      <w:r>
+        <w:t xml:space="preserve"> </w:t>
       </w:r>
       <w:r>
         <w:rPr>
@@ -321,6 +924,7 @@
         </w:numPr>
         <w:ind w:leftChars="0"/>
       </w:pPr>
+      <w:proofErr w:type="spellStart"/>
       <w:r>
         <w:rPr>
           <w:b/>
@@ -328,6 +932,7 @@
         </w:rPr>
         <w:t>perms_reps.m</w:t>
       </w:r>
+      <w:proofErr w:type="spellEnd"/>
       <w:r>
         <w:rPr>
           <w:color w:val="0070C0"/>
@@ -350,6 +955,7 @@
         </w:numPr>
         <w:ind w:leftChars="0"/>
       </w:pPr>
+      <w:proofErr w:type="spellStart"/>
       <w:r>
         <w:rPr>
           <w:b/>
@@ -357,6 +963,7 @@
         </w:rPr>
         <w:t>Initialize_State_Value</w:t>
       </w:r>
+      <w:proofErr w:type="spellEnd"/>
       <w:r>
         <w:rPr>
           <w:color w:val="0070C0"/>
@@ -523,6 +1130,7 @@
         </w:numPr>
         <w:ind w:leftChars="0"/>
       </w:pPr>
+      <w:proofErr w:type="spellStart"/>
       <w:r>
         <w:rPr>
           <w:b/>
@@ -530,6 +1138,7 @@
         </w:rPr>
         <w:t>Update_StateValue_By_Self_Learn</w:t>
       </w:r>
+      <w:proofErr w:type="spellEnd"/>
       <w:r>
         <w:rPr>
           <w:color w:val="0070C0"/>
@@ -545,9 +1154,11 @@
         </w:rPr>
         <w:t xml:space="preserve">코드 안에 주어잔 값들을 기반으로 혼자 게임을 해서 </w:t>
       </w:r>
+      <w:proofErr w:type="spellStart"/>
       <w:r>
         <w:t>StateValue</w:t>
       </w:r>
+      <w:proofErr w:type="spellEnd"/>
       <w:r>
         <w:rPr>
           <w:rFonts w:hint="eastAsia"/>
@@ -597,6 +1208,7 @@
       <w:r>
         <w:t xml:space="preserve">) repeat 1000 </w:t>
       </w:r>
+      <w:proofErr w:type="spellStart"/>
       <w:r>
         <w:rPr>
           <w:rFonts w:hint="eastAsia"/>
@@ -604,7 +1216,11 @@
         <w:t>L</w:t>
       </w:r>
       <w:r>
-        <w:t>earningRate 0.5 Randomness 0.3</w:t>
+        <w:t>earningRate</w:t>
+      </w:r>
+      <w:proofErr w:type="spellEnd"/>
+      <w:r>
+        <w:t xml:space="preserve"> 0.5 Randomness 0.3</w:t>
       </w:r>
       <w:r>
         <w:br/>
@@ -689,12 +1305,21 @@
         </w:numPr>
         <w:ind w:leftChars="0"/>
       </w:pPr>
+      <w:proofErr w:type="spellStart"/>
       <w:r>
         <w:rPr>
           <w:b/>
           <w:color w:val="0070C0"/>
         </w:rPr>
-        <w:t xml:space="preserve">tictactoe_JH </w:t>
+        <w:t>tictactoe_JH</w:t>
+      </w:r>
+      <w:proofErr w:type="spellEnd"/>
+      <w:r>
+        <w:rPr>
+          <w:b/>
+          <w:color w:val="0070C0"/>
+        </w:rPr>
+        <w:t xml:space="preserve"> </w:t>
       </w:r>
       <w:r>
         <w:t>:</w:t>
@@ -1118,7 +1743,7 @@
         <w:rFonts w:hint="default"/>
       </w:rPr>
     </w:lvl>
-    <w:lvl w:ilvl="1" w:tplc="04090019" w:tentative="1">
+    <w:lvl w:ilvl="1" w:tplc="04090019">
       <w:start w:val="1"/>
       <w:numFmt w:val="upperLetter"/>
       <w:lvlText w:val="%2."/>
@@ -1127,7 +1752,7 @@
         <w:ind w:left="1560" w:hanging="400"/>
       </w:pPr>
     </w:lvl>
-    <w:lvl w:ilvl="2" w:tplc="0409001B" w:tentative="1">
+    <w:lvl w:ilvl="2" w:tplc="0409001B">
       <w:start w:val="1"/>
       <w:numFmt w:val="lowerRoman"/>
       <w:lvlText w:val="%3."/>

</xml_diff>